<commit_message>
react.fragement and hiding labels if nothing to show in list
</commit_message>
<xml_diff>
--- a/Веб-компонент.docx
+++ b/Веб-компонент.docx
@@ -239,7 +239,23 @@
           <w:sz w:val="28"/>
           <w:lang w:val="ru-RU"/>
         </w:rPr>
-        <w:t xml:space="preserve">произвольный запрос к графу знаний в терминах языка запросов графовой базы данных, используемой в СКА </w:t>
+        <w:t xml:space="preserve">произвольный запрос к графу знаний в терминах языка запросов </w:t>
+      </w:r>
+      <w:proofErr w:type="spellStart"/>
+      <w:r>
+        <w:rPr>
+          <w:sz w:val="28"/>
+          <w:lang w:val="ru-RU"/>
+        </w:rPr>
+        <w:t>графовой</w:t>
+      </w:r>
+      <w:proofErr w:type="spellEnd"/>
+      <w:r>
+        <w:rPr>
+          <w:sz w:val="28"/>
+          <w:lang w:val="ru-RU"/>
+        </w:rPr>
+        <w:t xml:space="preserve"> базы данных, используемой в СКА </w:t>
       </w:r>
     </w:p>
     <w:p>
@@ -338,6 +354,7 @@
         </w:rPr>
         <w:t xml:space="preserve">- </w:t>
       </w:r>
+      <w:proofErr w:type="spellStart"/>
       <w:r>
         <w:rPr>
           <w:b/>
@@ -347,6 +364,7 @@
         </w:rPr>
         <w:t>sca</w:t>
       </w:r>
+      <w:proofErr w:type="spellEnd"/>
       <w:r>
         <w:rPr>
           <w:b/>
@@ -404,6 +422,8 @@
           <w:lang w:val="ru-RU"/>
         </w:rPr>
       </w:pPr>
+      <w:proofErr w:type="spellStart"/>
+      <w:proofErr w:type="gramStart"/>
       <w:r>
         <w:rPr>
           <w:b/>
@@ -414,6 +434,7 @@
         <w:lastRenderedPageBreak/>
         <w:t>sca</w:t>
       </w:r>
+      <w:proofErr w:type="spellEnd"/>
       <w:r>
         <w:rPr>
           <w:b/>
@@ -452,6 +473,7 @@
         </w:rPr>
         <w:t>front</w:t>
       </w:r>
+      <w:proofErr w:type="gramEnd"/>
       <w:r>
         <w:rPr>
           <w:rFonts w:ascii="Arial" w:eastAsia="Times New Roman" w:hAnsi="Arial" w:cs="Arial"/>
@@ -483,6 +505,7 @@
         </w:rPr>
         <w:t>.</w:t>
       </w:r>
+      <w:proofErr w:type="spellStart"/>
       <w:r>
         <w:rPr>
           <w:rFonts w:ascii="Arial" w:eastAsia="Times New Roman" w:hAnsi="Arial" w:cs="Arial"/>
@@ -490,6 +513,7 @@
         </w:rPr>
         <w:t>js</w:t>
       </w:r>
+      <w:proofErr w:type="spellEnd"/>
       <w:r>
         <w:rPr>
           <w:rFonts w:ascii="Arial" w:eastAsia="Times New Roman" w:hAnsi="Arial" w:cs="Arial"/>
@@ -516,6 +540,7 @@
           </w:rPr>
           <w:t>://</w:t>
         </w:r>
+        <w:proofErr w:type="spellStart"/>
         <w:r>
           <w:rPr>
             <w:rFonts w:ascii="Arial" w:eastAsia="Times New Roman" w:hAnsi="Arial" w:cs="Arial"/>
@@ -524,6 +549,7 @@
           </w:rPr>
           <w:t>nodejs</w:t>
         </w:r>
+        <w:proofErr w:type="spellEnd"/>
         <w:r>
           <w:rPr>
             <w:rFonts w:ascii="Arial" w:eastAsia="Times New Roman" w:hAnsi="Arial" w:cs="Arial"/>
@@ -627,6 +653,7 @@
           </w:rPr>
           <w:t>://</w:t>
         </w:r>
+        <w:proofErr w:type="spellStart"/>
         <w:r>
           <w:rPr>
             <w:rFonts w:ascii="Arial" w:eastAsia="Times New Roman" w:hAnsi="Arial" w:cs="Arial"/>
@@ -635,6 +662,7 @@
           </w:rPr>
           <w:t>reactjs</w:t>
         </w:r>
+        <w:proofErr w:type="spellEnd"/>
         <w:r>
           <w:rPr>
             <w:rFonts w:ascii="Arial" w:eastAsia="Times New Roman" w:hAnsi="Arial" w:cs="Arial"/>
@@ -653,6 +681,7 @@
           <w:t>org</w:t>
         </w:r>
       </w:hyperlink>
+      <w:proofErr w:type="gramStart"/>
       <w:r>
         <w:rPr>
           <w:rFonts w:ascii="Arial" w:eastAsia="Times New Roman" w:hAnsi="Arial" w:cs="Arial"/>
@@ -661,6 +690,7 @@
         </w:rPr>
         <w:t xml:space="preserve"> )</w:t>
       </w:r>
+      <w:proofErr w:type="gramEnd"/>
     </w:p>
     <w:p>
       <w:pPr>
@@ -703,12 +733,22 @@
           <w:color w:val="000000"/>
           <w:lang w:val="ru-RU"/>
         </w:rPr>
-        <w:t xml:space="preserve"> 1.7.0 ( </w:t>
-      </w:r>
+        <w:t xml:space="preserve"> 1.7.0 </w:t>
+      </w:r>
+      <w:proofErr w:type="gramStart"/>
       <w:r>
         <w:rPr>
           <w:rFonts w:ascii="Arial" w:eastAsia="Times New Roman" w:hAnsi="Arial" w:cs="Arial"/>
           <w:color w:val="000000"/>
+          <w:lang w:val="ru-RU"/>
+        </w:rPr>
+        <w:t xml:space="preserve">( </w:t>
+      </w:r>
+      <w:proofErr w:type="gramEnd"/>
+      <w:r>
+        <w:rPr>
+          <w:rFonts w:ascii="Arial" w:eastAsia="Times New Roman" w:hAnsi="Arial" w:cs="Arial"/>
+          <w:color w:val="000000"/>
         </w:rPr>
         <w:t>https</w:t>
       </w:r>
@@ -720,6 +760,7 @@
         </w:rPr>
         <w:t>://</w:t>
       </w:r>
+      <w:proofErr w:type="spellStart"/>
       <w:r>
         <w:rPr>
           <w:rFonts w:ascii="Arial" w:eastAsia="Times New Roman" w:hAnsi="Arial" w:cs="Arial"/>
@@ -727,6 +768,7 @@
         </w:rPr>
         <w:t>github</w:t>
       </w:r>
+      <w:proofErr w:type="spellEnd"/>
       <w:r>
         <w:rPr>
           <w:rFonts w:ascii="Arial" w:eastAsia="Times New Roman" w:hAnsi="Arial" w:cs="Arial"/>
@@ -750,6 +792,7 @@
         </w:rPr>
         <w:t>/</w:t>
       </w:r>
+      <w:proofErr w:type="spellStart"/>
       <w:r>
         <w:rPr>
           <w:rFonts w:ascii="Arial" w:eastAsia="Times New Roman" w:hAnsi="Arial" w:cs="Arial"/>
@@ -757,6 +800,7 @@
         </w:rPr>
         <w:t>yarnpkg</w:t>
       </w:r>
+      <w:proofErr w:type="spellEnd"/>
       <w:r>
         <w:rPr>
           <w:rFonts w:ascii="Arial" w:eastAsia="Times New Roman" w:hAnsi="Arial" w:cs="Arial"/>
@@ -807,6 +851,7 @@
         </w:rPr>
         <w:t xml:space="preserve">- </w:t>
       </w:r>
+      <w:proofErr w:type="spellStart"/>
       <w:r>
         <w:rPr>
           <w:b/>
@@ -816,6 +861,7 @@
         </w:rPr>
         <w:t>sca</w:t>
       </w:r>
+      <w:proofErr w:type="spellEnd"/>
       <w:r>
         <w:rPr>
           <w:b/>
@@ -1006,6 +1052,8 @@
           <w:lang w:val="ru-RU"/>
         </w:rPr>
       </w:pPr>
+      <w:proofErr w:type="spellStart"/>
+      <w:proofErr w:type="gramStart"/>
       <w:r>
         <w:rPr>
           <w:b/>
@@ -1015,6 +1063,7 @@
         </w:rPr>
         <w:t>sca</w:t>
       </w:r>
+      <w:proofErr w:type="spellEnd"/>
       <w:r>
         <w:rPr>
           <w:b/>
@@ -1053,6 +1102,7 @@
         </w:rPr>
         <w:t>back</w:t>
       </w:r>
+      <w:proofErr w:type="gramEnd"/>
       <w:r>
         <w:rPr>
           <w:b/>
@@ -1096,8 +1146,29 @@
           <w:szCs w:val="27"/>
           <w:lang w:val="ru-RU"/>
         </w:rPr>
-        <w:t xml:space="preserve">при помощи фреймоворков </w:t>
-      </w:r>
+        <w:t xml:space="preserve">при помощи </w:t>
+      </w:r>
+      <w:proofErr w:type="spellStart"/>
+      <w:r>
+        <w:rPr>
+          <w:color w:val="000000"/>
+          <w:sz w:val="27"/>
+          <w:szCs w:val="27"/>
+          <w:lang w:val="ru-RU"/>
+        </w:rPr>
+        <w:t>фреймоворков</w:t>
+      </w:r>
+      <w:proofErr w:type="spellEnd"/>
+      <w:r>
+        <w:rPr>
+          <w:color w:val="000000"/>
+          <w:sz w:val="27"/>
+          <w:szCs w:val="27"/>
+          <w:lang w:val="ru-RU"/>
+        </w:rPr>
+        <w:t xml:space="preserve"> </w:t>
+      </w:r>
+      <w:proofErr w:type="spellStart"/>
       <w:r>
         <w:rPr>
           <w:color w:val="000000"/>
@@ -1106,6 +1177,7 @@
         </w:rPr>
         <w:t>Django</w:t>
       </w:r>
+      <w:proofErr w:type="spellEnd"/>
       <w:r>
         <w:rPr>
           <w:color w:val="000000"/>
@@ -1149,6 +1221,7 @@
         </w:rPr>
         <w:t>.</w:t>
       </w:r>
+      <w:proofErr w:type="spellStart"/>
       <w:r>
         <w:rPr>
           <w:color w:val="000000"/>
@@ -1157,6 +1230,7 @@
         </w:rPr>
         <w:t>djangoproject</w:t>
       </w:r>
+      <w:proofErr w:type="spellEnd"/>
       <w:r>
         <w:rPr>
           <w:color w:val="000000"/>
@@ -1183,6 +1257,7 @@
         </w:rPr>
         <w:t xml:space="preserve">/ ) и </w:t>
       </w:r>
+      <w:proofErr w:type="spellStart"/>
       <w:r>
         <w:rPr>
           <w:color w:val="000000"/>
@@ -1191,6 +1266,7 @@
         </w:rPr>
         <w:t>Django</w:t>
       </w:r>
+      <w:proofErr w:type="spellEnd"/>
       <w:r>
         <w:rPr>
           <w:color w:val="000000"/>
@@ -1268,6 +1344,7 @@
         </w:rPr>
         <w:t>.</w:t>
       </w:r>
+      <w:proofErr w:type="spellStart"/>
       <w:r>
         <w:rPr>
           <w:color w:val="000000"/>
@@ -1276,6 +1353,7 @@
         </w:rPr>
         <w:t>django</w:t>
       </w:r>
+      <w:proofErr w:type="spellEnd"/>
       <w:r>
         <w:rPr>
           <w:color w:val="000000"/>
@@ -1394,6 +1472,7 @@
         </w:rPr>
         <w:t xml:space="preserve"> используется </w:t>
       </w:r>
+      <w:proofErr w:type="spellStart"/>
       <w:r>
         <w:rPr>
           <w:rFonts w:ascii="Arial" w:eastAsia="Times New Roman" w:hAnsi="Arial" w:cs="Arial"/>
@@ -1401,6 +1480,7 @@
         </w:rPr>
         <w:t>py</w:t>
       </w:r>
+      <w:proofErr w:type="spellEnd"/>
       <w:r>
         <w:rPr>
           <w:rFonts w:ascii="Arial" w:eastAsia="Times New Roman" w:hAnsi="Arial" w:cs="Arial"/>
@@ -1434,6 +1514,7 @@
           <w:t>https://py2neo.org/v4/</w:t>
         </w:r>
       </w:hyperlink>
+      <w:proofErr w:type="gramStart"/>
       <w:r>
         <w:rPr>
           <w:rFonts w:ascii="Arial" w:eastAsia="Times New Roman" w:hAnsi="Arial" w:cs="Arial"/>
@@ -1442,13 +1523,32 @@
         </w:rPr>
         <w:t xml:space="preserve"> )</w:t>
       </w:r>
+      <w:proofErr w:type="gramEnd"/>
       <w:r>
         <w:rPr>
           <w:rFonts w:ascii="Arial" w:eastAsia="Times New Roman" w:hAnsi="Arial" w:cs="Arial"/>
           <w:color w:val="000000"/>
           <w:lang w:val="ru-RU"/>
         </w:rPr>
-        <w:t>. Чтобы дополнительно обезопасить базу данных от несанкционированных действий веб компонент обращается к ней от имени специально созданного в БД пользователя с правами только на чтение.</w:t>
+        <w:t xml:space="preserve">. Чтобы дополнительно обезопасить базу данных от несанкционированных действий веб компонент обращается к ней от </w:t>
+      </w:r>
+      <w:proofErr w:type="gramStart"/>
+      <w:r>
+        <w:rPr>
+          <w:rFonts w:ascii="Arial" w:eastAsia="Times New Roman" w:hAnsi="Arial" w:cs="Arial"/>
+          <w:color w:val="000000"/>
+          <w:lang w:val="ru-RU"/>
+        </w:rPr>
+        <w:t>имени</w:t>
+      </w:r>
+      <w:proofErr w:type="gramEnd"/>
+      <w:r>
+        <w:rPr>
+          <w:rFonts w:ascii="Arial" w:eastAsia="Times New Roman" w:hAnsi="Arial" w:cs="Arial"/>
+          <w:color w:val="000000"/>
+          <w:lang w:val="ru-RU"/>
+        </w:rPr>
+        <w:t xml:space="preserve"> специально созданного в БД пользователя с правами только на чтение.</w:t>
       </w:r>
     </w:p>
     <w:p>
@@ -1550,12 +1650,14 @@
         </w:rPr>
         <w:t xml:space="preserve">является класс </w:t>
       </w:r>
+      <w:proofErr w:type="spellStart"/>
       <w:r>
         <w:rPr>
           <w:sz w:val="28"/>
         </w:rPr>
         <w:t>NeoQuerier</w:t>
       </w:r>
+      <w:proofErr w:type="spellEnd"/>
       <w:r>
         <w:rPr>
           <w:sz w:val="28"/>
@@ -1563,6 +1665,7 @@
         </w:rPr>
         <w:t xml:space="preserve">. Для обращения к БД он использует средства библиотеки </w:t>
       </w:r>
+      <w:proofErr w:type="spellStart"/>
       <w:r>
         <w:rPr>
           <w:i/>
@@ -1570,6 +1673,7 @@
         </w:rPr>
         <w:t>py</w:t>
       </w:r>
+      <w:proofErr w:type="spellEnd"/>
       <w:r>
         <w:rPr>
           <w:i/>
@@ -2032,12 +2136,14 @@
         </w:rPr>
         <w:t xml:space="preserve">авторизации пользователей в </w:t>
       </w:r>
+      <w:proofErr w:type="spellStart"/>
       <w:r>
         <w:rPr>
           <w:sz w:val="28"/>
         </w:rPr>
         <w:t>Django</w:t>
       </w:r>
+      <w:proofErr w:type="spellEnd"/>
       <w:r>
         <w:rPr>
           <w:sz w:val="28"/>
@@ -2073,18 +2179,36 @@
         </w:rPr>
         <w:t xml:space="preserve"> </w:t>
       </w:r>
+      <w:proofErr w:type="spellStart"/>
       <w:r>
         <w:rPr>
           <w:sz w:val="28"/>
         </w:rPr>
         <w:t>Django</w:t>
       </w:r>
-      <w:r>
-        <w:rPr>
-          <w:sz w:val="28"/>
-          <w:lang w:val="ru-RU"/>
-        </w:rPr>
-        <w:t xml:space="preserve"> (рис 4.2). На данный момент используется 2 вида пользователей – привилегированные (</w:t>
+      <w:proofErr w:type="spellEnd"/>
+      <w:r>
+        <w:rPr>
+          <w:sz w:val="28"/>
+          <w:lang w:val="ru-RU"/>
+        </w:rPr>
+        <w:t xml:space="preserve"> (рис 4.2). На данный момент используется 2 вида пользователей – </w:t>
+      </w:r>
+      <w:proofErr w:type="gramStart"/>
+      <w:r>
+        <w:rPr>
+          <w:sz w:val="28"/>
+          <w:lang w:val="ru-RU"/>
+        </w:rPr>
+        <w:t>привилегированные</w:t>
+      </w:r>
+      <w:proofErr w:type="gramEnd"/>
+      <w:r>
+        <w:rPr>
+          <w:sz w:val="28"/>
+          <w:lang w:val="ru-RU"/>
+        </w:rPr>
+        <w:t xml:space="preserve"> (</w:t>
       </w:r>
       <w:r>
         <w:rPr>
@@ -2192,7 +2316,23 @@
           <w:sz w:val="28"/>
           <w:lang w:val="ru-RU"/>
         </w:rPr>
-        <w:t>Непривилегированным пользователям не доступны просмотр состояния баз данных и ввод запросов на языке графовой базы в специальном конструкторе.</w:t>
+        <w:t xml:space="preserve">Непривилегированным пользователям не доступны просмотр состояния баз данных и ввод запросов на языке </w:t>
+      </w:r>
+      <w:proofErr w:type="spellStart"/>
+      <w:r>
+        <w:rPr>
+          <w:sz w:val="28"/>
+          <w:lang w:val="ru-RU"/>
+        </w:rPr>
+        <w:t>графовой</w:t>
+      </w:r>
+      <w:proofErr w:type="spellEnd"/>
+      <w:r>
+        <w:rPr>
+          <w:sz w:val="28"/>
+          <w:lang w:val="ru-RU"/>
+        </w:rPr>
+        <w:t xml:space="preserve"> базы в специальном конструкторе.</w:t>
       </w:r>
     </w:p>
     <w:p>
@@ -2208,7 +2348,21 @@
           <w:lang w:val="ru-RU"/>
         </w:rPr>
         <w:tab/>
-        <w:t xml:space="preserve">На главной странице присутствую строка поиска публикаций, авторов и областей исследований по части названия и кнопки для перехода к более узким вариантам поиска: </w:t>
+        <w:t>На главной странице присутствую</w:t>
+      </w:r>
+      <w:r>
+        <w:rPr>
+          <w:sz w:val="28"/>
+          <w:lang w:val="ru-RU"/>
+        </w:rPr>
+        <w:t>т</w:t>
+      </w:r>
+      <w:r>
+        <w:rPr>
+          <w:sz w:val="28"/>
+          <w:lang w:val="ru-RU"/>
+        </w:rPr>
+        <w:t xml:space="preserve"> строка поиска публикаций, авторов и областей исследований по части названия и кнопки для перехода к более узким вариантам поиска: </w:t>
       </w:r>
     </w:p>
     <w:p>
@@ -2343,7 +2497,23 @@
           <w:sz w:val="28"/>
           <w:lang w:val="ru-RU"/>
         </w:rPr>
-        <w:t>Поиск позволяет найти публикацию/ автора/ область знаний по части названия и затем просмотреть более подробную информацию о найденном.</w:t>
+        <w:t xml:space="preserve">Поиск позволяет найти публикацию/ автора/ область знаний по части названия и затем просмотреть более подробную информацию о </w:t>
+      </w:r>
+      <w:proofErr w:type="gramStart"/>
+      <w:r>
+        <w:rPr>
+          <w:sz w:val="28"/>
+          <w:lang w:val="ru-RU"/>
+        </w:rPr>
+        <w:t>найденном</w:t>
+      </w:r>
+      <w:proofErr w:type="gramEnd"/>
+      <w:r>
+        <w:rPr>
+          <w:sz w:val="28"/>
+          <w:lang w:val="ru-RU"/>
+        </w:rPr>
+        <w:t>.</w:t>
       </w:r>
     </w:p>
     <w:p>
@@ -2575,12 +2745,21 @@
         </w:rPr>
         <w:t>Р</w:t>
       </w:r>
-      <w:r>
-        <w:rPr>
-          <w:sz w:val="28"/>
-          <w:lang w:val="ru-RU"/>
-        </w:rPr>
-        <w:t>ис 4.6 – только области знаний</w:t>
+      <w:proofErr w:type="spellStart"/>
+      <w:r>
+        <w:rPr>
+          <w:sz w:val="28"/>
+          <w:lang w:val="ru-RU"/>
+        </w:rPr>
+        <w:t>ис</w:t>
+      </w:r>
+      <w:proofErr w:type="spellEnd"/>
+      <w:r>
+        <w:rPr>
+          <w:sz w:val="28"/>
+          <w:lang w:val="ru-RU"/>
+        </w:rPr>
+        <w:t xml:space="preserve"> 4.6 – только области знаний</w:t>
       </w:r>
     </w:p>
     <w:p>
@@ -2679,7 +2858,39 @@
     <w:p>
       <w:pPr>
         <w:rPr>
+          <w:sz w:val="28"/>
+          <w:lang w:val="ru-RU"/>
+        </w:rPr>
+      </w:pPr>
+      <w:r>
+        <w:rPr>
+          <w:sz w:val="28"/>
+          <w:lang w:val="ru-RU"/>
+        </w:rPr>
+        <w:tab/>
+        <w:t xml:space="preserve">Страница подробностей о конкретной области знаний содержит список наиболее цитируемых </w:t>
+      </w:r>
+      <w:r>
+        <w:rPr>
+          <w:sz w:val="28"/>
+          <w:lang w:val="ru-RU"/>
+        </w:rPr>
+        <w:t xml:space="preserve">публикаций, относящихся к ней, список авторов, </w:t>
+      </w:r>
+      <w:r>
+        <w:rPr>
+          <w:sz w:val="28"/>
+          <w:lang w:val="ru-RU"/>
+        </w:rPr>
+        <w:lastRenderedPageBreak/>
+        <w:t>имеющих наибольшее число публикаций в данной области, а также диаграмму количества публикаций по периодам времени.</w:t>
+      </w:r>
+    </w:p>
+    <w:p>
+      <w:pPr>
+        <w:rPr>
           <w:noProof/>
+          <w:lang w:val="ru-RU"/>
         </w:rPr>
       </w:pPr>
     </w:p>
@@ -2693,7 +2904,6 @@
         <w:rPr>
           <w:noProof/>
         </w:rPr>
-        <w:lastRenderedPageBreak/>
         <w:drawing>
           <wp:inline distT="0" distB="0" distL="0" distR="0" wp14:anchorId="3DFD9923" wp14:editId="44E8A0AB">
             <wp:extent cx="5940425" cy="4417874"/>
@@ -2736,6 +2946,7 @@
         <w:jc w:val="center"/>
         <w:rPr>
           <w:sz w:val="28"/>
+          <w:lang w:val="ru-RU"/>
         </w:rPr>
       </w:pPr>
       <w:r>
@@ -2763,22 +2974,53 @@
       <w:pPr>
         <w:rPr>
           <w:sz w:val="28"/>
-        </w:rPr>
-      </w:pPr>
-    </w:p>
-    <w:p>
-      <w:pPr>
-        <w:rPr>
-          <w:sz w:val="28"/>
-          <w:lang w:val="ru-RU"/>
-        </w:rPr>
-      </w:pPr>
-      <w:r>
-        <w:rPr>
-          <w:sz w:val="28"/>
-          <w:lang w:val="ru-RU"/>
-        </w:rPr>
-        <w:t>Поиск авторов-экспертов в области(областях) свои результаты выдает на основе количества  публикаций у автора в обозначенных сферах науки и количестве ссылок на эти публикации. Пример выдачи – рис 4.8.</w:t>
+          <w:lang w:val="ru-RU"/>
+        </w:rPr>
+      </w:pPr>
+    </w:p>
+    <w:p>
+      <w:pPr>
+        <w:rPr>
+          <w:sz w:val="28"/>
+          <w:lang w:val="ru-RU"/>
+        </w:rPr>
+      </w:pPr>
+      <w:r>
+        <w:rPr>
+          <w:sz w:val="28"/>
+          <w:lang w:val="ru-RU"/>
+        </w:rPr>
+        <w:t>Поиск авторов-экспертов в област</w:t>
+      </w:r>
+      <w:proofErr w:type="gramStart"/>
+      <w:r>
+        <w:rPr>
+          <w:sz w:val="28"/>
+          <w:lang w:val="ru-RU"/>
+        </w:rPr>
+        <w:t>и(</w:t>
+      </w:r>
+      <w:proofErr w:type="gramEnd"/>
+      <w:r>
+        <w:rPr>
+          <w:sz w:val="28"/>
+          <w:lang w:val="ru-RU"/>
+        </w:rPr>
+        <w:t>областях) свои результаты выдает на основе количества  публикаций у автора в обозначенных сферах науки и количестве ссылок на эти пуб</w:t>
+      </w:r>
+      <w:r>
+        <w:rPr>
+          <w:sz w:val="28"/>
+          <w:lang w:val="ru-RU"/>
+        </w:rPr>
+        <w:t>ликации. Пример выдачи – рис 4.9</w:t>
+      </w:r>
+      <w:r>
+        <w:rPr>
+          <w:sz w:val="28"/>
+          <w:lang w:val="ru-RU"/>
+        </w:rPr>
+        <w:t>.</w:t>
       </w:r>
     </w:p>
     <w:p>
@@ -2965,7 +3207,14 @@
           <w:sz w:val="28"/>
           <w:lang w:val="ru-RU"/>
         </w:rPr>
-        <w:t>Вывод областей знаний.</w:t>
+        <w:t>Страница исследования популярности областей знаний</w:t>
+      </w:r>
+      <w:r>
+        <w:rPr>
+          <w:sz w:val="28"/>
+          <w:lang w:val="ru-RU"/>
+        </w:rPr>
+        <w:t>.</w:t>
       </w:r>
     </w:p>
     <w:p>
@@ -3045,7 +3294,21 @@
           <w:sz w:val="28"/>
           <w:lang w:val="ru-RU"/>
         </w:rPr>
-        <w:t xml:space="preserve"> – области знаний по их популярности</w:t>
+        <w:t xml:space="preserve"> – </w:t>
+      </w:r>
+      <w:r>
+        <w:rPr>
+          <w:sz w:val="28"/>
+          <w:lang w:val="ru-RU"/>
+        </w:rPr>
+        <w:t xml:space="preserve">страница </w:t>
+      </w:r>
+      <w:r>
+        <w:rPr>
+          <w:sz w:val="28"/>
+          <w:lang w:val="ru-RU"/>
+        </w:rPr>
+        <w:t>исследования популярности областей знаний</w:t>
       </w:r>
     </w:p>
     <w:p>
@@ -3320,7 +3583,22 @@
           <w:sz w:val="28"/>
           <w:lang w:val="ru-RU"/>
         </w:rPr>
-        <w:t xml:space="preserve">Конструктор запросов. Доступны 2 режима: поле ввода, куда можно вручную вводить запрос, и режим, который позволяет строить простые запросы при помощи дополнительных элементов интерфейса пользователя, т.е. глубоких знаний языка запросов </w:t>
+        <w:t xml:space="preserve">Конструктор запросов. </w:t>
+      </w:r>
+    </w:p>
+    <w:p>
+      <w:pPr>
+        <w:rPr>
+          <w:sz w:val="28"/>
+          <w:lang w:val="ru-RU"/>
+        </w:rPr>
+      </w:pPr>
+      <w:r>
+        <w:rPr>
+          <w:sz w:val="28"/>
+          <w:lang w:val="ru-RU"/>
+        </w:rPr>
+        <w:t xml:space="preserve">Доступны 2 режима: поле ввода, куда можно вручную вводить запрос, и режим, который позволяет строить простые запросы при помощи дополнительных элементов интерфейса пользователя, т.е. глубоких знаний языка запросов </w:t>
       </w:r>
       <w:r>
         <w:rPr>
@@ -3363,12 +3641,14 @@
         </w:rPr>
         <w:t xml:space="preserve">в запросе выводится ее описание, которое предоставляет </w:t>
       </w:r>
+      <w:proofErr w:type="spellStart"/>
       <w:r>
         <w:rPr>
           <w:sz w:val="28"/>
         </w:rPr>
         <w:t>py</w:t>
       </w:r>
+      <w:proofErr w:type="spellEnd"/>
       <w:r>
         <w:rPr>
           <w:sz w:val="28"/>
@@ -3458,6 +3738,7 @@
           <w:sz w:val="28"/>
           <w:lang w:val="ru-RU"/>
         </w:rPr>
+        <w:lastRenderedPageBreak/>
         <w:t>Рис 4.1</w:t>
       </w:r>
       <w:r>
@@ -3482,11 +3763,11 @@
           <w:lang w:val="ru-RU"/>
         </w:rPr>
       </w:pPr>
+      <w:bookmarkStart w:id="0" w:name="_GoBack"/>
       <w:r>
         <w:rPr>
           <w:noProof/>
         </w:rPr>
-        <w:lastRenderedPageBreak/>
         <w:drawing>
           <wp:inline distT="0" distB="0" distL="0" distR="0" wp14:anchorId="3587A26F" wp14:editId="318DEA4B">
             <wp:extent cx="5940425" cy="2220043"/>
@@ -3523,6 +3804,7 @@
           </wp:inline>
         </w:drawing>
       </w:r>
+      <w:bookmarkEnd w:id="0"/>
       <w:r>
         <w:rPr>
           <w:sz w:val="28"/>
@@ -3731,6 +4013,7 @@
         <w:jc w:val="center"/>
         <w:rPr>
           <w:sz w:val="28"/>
+          <w:lang w:val="ru-RU"/>
         </w:rPr>
       </w:pPr>
       <w:r>
@@ -4143,8 +4426,6 @@
         </w:rPr>
         <w:t xml:space="preserve"> – страница статуса баз данных</w:t>
       </w:r>
-      <w:bookmarkStart w:id="0" w:name="_GoBack"/>
-      <w:bookmarkEnd w:id="0"/>
       <w:r>
         <w:rPr>
           <w:sz w:val="28"/>
@@ -5377,7 +5658,7 @@
 </file>
 
 <file path=customXml/itemProps1.xml><?xml version="1.0" encoding="utf-8"?>
-<ds:datastoreItem xmlns:ds="http://schemas.openxmlformats.org/officeDocument/2006/customXml" ds:itemID="{E28AB0AE-8102-4A57-850C-B0895E1B9F9F}">
+<ds:datastoreItem xmlns:ds="http://schemas.openxmlformats.org/officeDocument/2006/customXml" ds:itemID="{78995F9B-141E-45DE-A6E5-4D8EDE933C8B}">
   <ds:schemaRefs>
     <ds:schemaRef ds:uri="http://schemas.openxmlformats.org/officeDocument/2006/bibliography"/>
   </ds:schemaRefs>

</xml_diff>